<commit_message>
Cambios en el plan de pruebas e introducción de las pruebas de la base de datos
</commit_message>
<xml_diff>
--- a/Docs/Test Plans/US241927-ListarLineas-TestPlan.docx
+++ b/Docs/Test Plans/US241927-ListarLineas-TestPlan.docx
@@ -138,39 +138,10 @@
     </w:p>
     <w:p>
       <w:pPr>
-        <w:rPr>
-          <w:sz w:val="24"/>
-          <w:szCs w:val="44"/>
-        </w:rPr>
-      </w:pPr>
-      <w:r>
-        <w:rPr>
-          <w:sz w:val="24"/>
-          <w:szCs w:val="44"/>
-        </w:rPr>
-        <w:t>A</w:t>
-      </w:r>
-      <w:r>
-        <w:rPr>
-          <w:sz w:val="24"/>
-          <w:szCs w:val="44"/>
-        </w:rPr>
-        <w:t>S2: Actualizar Lí</w:t>
-      </w:r>
-      <w:r>
-        <w:rPr>
-          <w:sz w:val="24"/>
-          <w:szCs w:val="44"/>
-        </w:rPr>
-        <w:t>nea (Botón de actualizar)</w:t>
-      </w:r>
-    </w:p>
-    <w:p>
-      <w:pPr>
         <w:pStyle w:val="Prrafodelista"/>
         <w:numPr>
           <w:ilvl w:val="0"/>
-          <w:numId w:val="2"/>
+          <w:numId w:val="1"/>
         </w:numPr>
         <w:rPr>
           <w:sz w:val="24"/>
@@ -182,361 +153,306 @@
           <w:sz w:val="24"/>
           <w:szCs w:val="44"/>
         </w:rPr>
-        <w:t>Actualización correcta.</w:t>
-      </w:r>
-    </w:p>
-    <w:p>
-      <w:pPr>
-        <w:pStyle w:val="Prrafodelista"/>
-        <w:numPr>
-          <w:ilvl w:val="0"/>
-          <w:numId w:val="2"/>
-        </w:numPr>
-        <w:rPr>
-          <w:sz w:val="24"/>
-          <w:szCs w:val="44"/>
-        </w:rPr>
-      </w:pPr>
-      <w:r>
-        <w:rPr>
-          <w:sz w:val="24"/>
-          <w:szCs w:val="44"/>
-        </w:rPr>
-        <w:t>Fallo en actualización.</w:t>
-      </w:r>
-    </w:p>
-    <w:p>
-      <w:pPr>
-        <w:rPr>
-          <w:b/>
-          <w:sz w:val="24"/>
-          <w:szCs w:val="44"/>
-        </w:rPr>
-      </w:pPr>
-      <w:r>
-        <w:rPr>
-          <w:b/>
-          <w:sz w:val="24"/>
-          <w:szCs w:val="44"/>
-        </w:rPr>
-        <w:t>Casos de prueba:</w:t>
-      </w:r>
-    </w:p>
-    <w:p>
-      <w:pPr>
-        <w:rPr>
-          <w:sz w:val="24"/>
-          <w:szCs w:val="44"/>
-        </w:rPr>
-      </w:pPr>
-      <w:r>
-        <w:rPr>
-          <w:sz w:val="24"/>
-          <w:szCs w:val="44"/>
-        </w:rPr>
-        <w:t>AS1.a Usuario inicia la aplicación--&gt; Se muestran todas las líneas.</w:t>
-      </w:r>
-    </w:p>
-    <w:p>
-      <w:pPr>
-        <w:rPr>
-          <w:sz w:val="24"/>
-          <w:szCs w:val="44"/>
-        </w:rPr>
-      </w:pPr>
-      <w:r>
-        <w:rPr>
-          <w:sz w:val="24"/>
-          <w:szCs w:val="44"/>
-        </w:rPr>
-        <w:t>AS2.a El usuario</w:t>
-      </w:r>
-      <w:r>
-        <w:rPr>
-          <w:sz w:val="24"/>
-          <w:szCs w:val="44"/>
-        </w:rPr>
-        <w:t xml:space="preserve"> pulsa el botón de actualización--&gt; Se actualizan todas las líneas</w:t>
-      </w:r>
-    </w:p>
-    <w:p>
-      <w:pPr>
-        <w:rPr>
-          <w:sz w:val="24"/>
-          <w:szCs w:val="44"/>
-        </w:rPr>
-      </w:pPr>
-      <w:r>
-        <w:rPr>
-          <w:sz w:val="24"/>
-          <w:szCs w:val="44"/>
-        </w:rPr>
-        <w:t xml:space="preserve">AS2.b El usuario </w:t>
-      </w:r>
-      <w:r>
-        <w:rPr>
-          <w:sz w:val="24"/>
-          <w:szCs w:val="44"/>
-        </w:rPr>
-        <w:t>pulsa el botón de actualización--&gt;</w:t>
-      </w:r>
-      <w:r>
-        <w:rPr>
-          <w:sz w:val="24"/>
-          <w:szCs w:val="44"/>
-        </w:rPr>
-        <w:t xml:space="preserve"> </w:t>
-      </w:r>
-      <w:r>
-        <w:rPr>
-          <w:sz w:val="24"/>
-          <w:szCs w:val="44"/>
-        </w:rPr>
-        <w:t>Se muestra la última descarga de las líneas y se notifica el fallo de actualización.</w:t>
-      </w:r>
-    </w:p>
-    <w:p>
-      <w:pPr>
-        <w:rPr>
-          <w:sz w:val="24"/>
-          <w:szCs w:val="44"/>
-        </w:rPr>
-      </w:pPr>
-    </w:p>
-    <w:p>
-      <w:pPr>
-        <w:rPr>
-          <w:b/>
-          <w:sz w:val="24"/>
-          <w:szCs w:val="44"/>
-        </w:rPr>
-      </w:pPr>
-    </w:p>
-    <w:p>
-      <w:pPr>
-        <w:rPr>
-          <w:b/>
-          <w:sz w:val="24"/>
-          <w:szCs w:val="44"/>
-        </w:rPr>
-      </w:pPr>
-      <w:r>
-        <w:rPr>
-          <w:b/>
-          <w:sz w:val="24"/>
-          <w:szCs w:val="44"/>
-        </w:rPr>
-        <w:t xml:space="preserve">Pruebas </w:t>
-      </w:r>
-      <w:r>
-        <w:rPr>
-          <w:b/>
-          <w:sz w:val="24"/>
-          <w:szCs w:val="44"/>
-        </w:rPr>
-        <w:t>integración</w:t>
-      </w:r>
-      <w:r>
-        <w:rPr>
-          <w:b/>
-          <w:sz w:val="24"/>
-          <w:szCs w:val="44"/>
-        </w:rPr>
-        <w:t xml:space="preserve"> listar líneas</w:t>
-      </w:r>
-    </w:p>
-    <w:p>
-      <w:pPr>
-        <w:rPr>
-          <w:b/>
-          <w:sz w:val="24"/>
-          <w:szCs w:val="44"/>
-        </w:rPr>
-      </w:pPr>
-    </w:p>
-    <w:p>
-      <w:pPr>
-        <w:rPr>
-          <w:sz w:val="24"/>
-          <w:szCs w:val="44"/>
-        </w:rPr>
-      </w:pPr>
-      <w:r>
-        <w:rPr>
-          <w:sz w:val="24"/>
-          <w:szCs w:val="44"/>
-        </w:rPr>
-        <w:t>Supondremos que los casos</w:t>
-      </w:r>
-      <w:r>
-        <w:rPr>
-          <w:sz w:val="24"/>
-          <w:szCs w:val="44"/>
-        </w:rPr>
-        <w:t xml:space="preserve"> de prueba I1l.a</w:t>
-      </w:r>
-      <w:r>
-        <w:rPr>
-          <w:sz w:val="24"/>
-          <w:szCs w:val="44"/>
-        </w:rPr>
-        <w:t xml:space="preserve"> y</w:t>
-      </w:r>
-      <w:r>
-        <w:rPr>
-          <w:sz w:val="24"/>
-          <w:szCs w:val="44"/>
-        </w:rPr>
-        <w:t xml:space="preserve"> I1l.b</w:t>
-      </w:r>
-      <w:r>
-        <w:rPr>
-          <w:sz w:val="24"/>
-          <w:szCs w:val="44"/>
-        </w:rPr>
-        <w:t xml:space="preserve"> inician la aplicación por primera vez, ya que esta condición puede cambiar el comportamiento de la aplicación.</w:t>
-      </w:r>
-    </w:p>
-    <w:p>
-      <w:pPr>
-        <w:rPr>
-          <w:sz w:val="24"/>
-          <w:szCs w:val="44"/>
-        </w:rPr>
-      </w:pPr>
-    </w:p>
-    <w:p>
-      <w:pPr>
-        <w:rPr>
-          <w:sz w:val="24"/>
-          <w:szCs w:val="44"/>
-        </w:rPr>
-      </w:pPr>
-      <w:r>
-        <w:rPr>
-          <w:sz w:val="24"/>
-          <w:szCs w:val="44"/>
-        </w:rPr>
-        <w:t>I1l.a: Se accede a la aplicación por primera vez sin Internet--&gt;Se produce un error ya que no se pueden descargar las líneas, y se notifica.</w:t>
-      </w:r>
-    </w:p>
-    <w:p>
-      <w:pPr>
-        <w:rPr>
-          <w:sz w:val="24"/>
-          <w:szCs w:val="44"/>
-        </w:rPr>
-      </w:pPr>
-      <w:r>
-        <w:rPr>
-          <w:sz w:val="24"/>
-          <w:szCs w:val="44"/>
-        </w:rPr>
-        <w:t>I1l.b: Se accede a la aplicación por primera vez con Internet --&gt; Se descargan las líneas de la Internet y se muestran correctamente.</w:t>
-      </w:r>
-    </w:p>
-    <w:p>
-      <w:pPr>
-        <w:rPr>
-          <w:sz w:val="24"/>
-          <w:szCs w:val="44"/>
-        </w:rPr>
-      </w:pPr>
-      <w:r>
-        <w:rPr>
-          <w:sz w:val="24"/>
-          <w:szCs w:val="44"/>
-        </w:rPr>
-        <w:t xml:space="preserve">I1l.c: Se accede a la aplicación con Internet--&gt; Se descargan las líneas de la base de datos y se </w:t>
-      </w:r>
-      <w:r>
-        <w:rPr>
-          <w:sz w:val="24"/>
-          <w:szCs w:val="44"/>
-        </w:rPr>
-        <w:t>muestran correctamente.</w:t>
-      </w:r>
-    </w:p>
-    <w:p>
-      <w:pPr>
-        <w:rPr>
-          <w:b/>
-          <w:sz w:val="24"/>
-          <w:szCs w:val="44"/>
-        </w:rPr>
-      </w:pPr>
-      <w:r>
-        <w:rPr>
-          <w:sz w:val="24"/>
-          <w:szCs w:val="44"/>
-        </w:rPr>
-        <w:t>I1l.d:</w:t>
-      </w:r>
-      <w:r>
-        <w:rPr>
-          <w:sz w:val="24"/>
-          <w:szCs w:val="44"/>
-        </w:rPr>
-        <w:t xml:space="preserve"> </w:t>
-      </w:r>
-      <w:r>
-        <w:rPr>
-          <w:sz w:val="24"/>
-          <w:szCs w:val="44"/>
-        </w:rPr>
-        <w:t xml:space="preserve">Se accede </w:t>
-      </w:r>
-      <w:r>
-        <w:rPr>
-          <w:sz w:val="24"/>
-          <w:szCs w:val="44"/>
-        </w:rPr>
-        <w:t>a la aplicación sin Internet --&gt; Se descargan las líneas de la base de datos y se muestran correctamente.</w:t>
-      </w:r>
-    </w:p>
-    <w:p>
-      <w:pPr>
-        <w:rPr>
-          <w:sz w:val="24"/>
-          <w:szCs w:val="44"/>
-        </w:rPr>
-      </w:pPr>
-      <w:r>
-        <w:rPr>
-          <w:sz w:val="24"/>
-          <w:szCs w:val="44"/>
-        </w:rPr>
-        <w:t>I1l.e: Se recogen todas las líneas del JSON proporcionado por el Ayuntamiento de Santander--&gt; Se comprueba que el número de líneas</w:t>
-      </w:r>
-      <w:r>
-        <w:rPr>
-          <w:sz w:val="24"/>
-          <w:szCs w:val="44"/>
-        </w:rPr>
-        <w:t xml:space="preserve"> real</w:t>
-      </w:r>
-      <w:r>
-        <w:rPr>
-          <w:sz w:val="24"/>
-          <w:szCs w:val="44"/>
-        </w:rPr>
-        <w:t>=</w:t>
-      </w:r>
-      <w:r>
-        <w:rPr>
-          <w:sz w:val="24"/>
-          <w:szCs w:val="44"/>
-        </w:rPr>
-        <w:t xml:space="preserve"> </w:t>
-      </w:r>
+        <w:t>Error (No hay Internet)</w:t>
+      </w:r>
+    </w:p>
+    <w:p>
+      <w:pPr>
+        <w:rPr>
+          <w:b/>
+          <w:sz w:val="24"/>
+          <w:szCs w:val="44"/>
+        </w:rPr>
+      </w:pPr>
       <w:bookmarkStart w:id="0" w:name="_GoBack"/>
       <w:bookmarkEnd w:id="0"/>
       <w:r>
         <w:rPr>
-          <w:sz w:val="24"/>
-          <w:szCs w:val="44"/>
-        </w:rPr>
-        <w:t>número de líneas descargados</w:t>
+          <w:b/>
+          <w:sz w:val="24"/>
+          <w:szCs w:val="44"/>
+        </w:rPr>
+        <w:t>Casos de prueba:</w:t>
+      </w:r>
+    </w:p>
+    <w:p>
+      <w:pPr>
+        <w:rPr>
+          <w:sz w:val="24"/>
+          <w:szCs w:val="44"/>
+        </w:rPr>
+      </w:pPr>
+      <w:r>
+        <w:rPr>
+          <w:sz w:val="24"/>
+          <w:szCs w:val="44"/>
+        </w:rPr>
+        <w:t>AS1.a Usuario inicia la aplicación--&gt; Se muestran todas las líneas.</w:t>
+      </w:r>
+    </w:p>
+    <w:p>
+      <w:pPr>
+        <w:rPr>
+          <w:sz w:val="24"/>
+          <w:szCs w:val="44"/>
+        </w:rPr>
+      </w:pPr>
+      <w:r>
+        <w:rPr>
+          <w:sz w:val="24"/>
+          <w:szCs w:val="44"/>
+        </w:rPr>
+        <w:t>AS</w:t>
+      </w:r>
+      <w:r>
+        <w:rPr>
+          <w:sz w:val="24"/>
+          <w:szCs w:val="44"/>
+        </w:rPr>
+        <w:t>1.b Usuario inicia la aplicación sin Internet --&gt; Mostrar mensaje de error</w:t>
+      </w:r>
+    </w:p>
+    <w:p>
+      <w:pPr>
+        <w:rPr>
+          <w:sz w:val="24"/>
+          <w:szCs w:val="44"/>
+        </w:rPr>
+      </w:pPr>
+    </w:p>
+    <w:p>
+      <w:pPr>
+        <w:rPr>
+          <w:sz w:val="24"/>
+          <w:szCs w:val="44"/>
+        </w:rPr>
+      </w:pPr>
+    </w:p>
+    <w:p>
+      <w:pPr>
+        <w:rPr>
+          <w:b/>
+          <w:sz w:val="24"/>
+          <w:szCs w:val="44"/>
+        </w:rPr>
+      </w:pPr>
+    </w:p>
+    <w:p>
+      <w:pPr>
+        <w:rPr>
+          <w:b/>
+          <w:sz w:val="24"/>
+          <w:szCs w:val="44"/>
+        </w:rPr>
+      </w:pPr>
+      <w:r>
+        <w:rPr>
+          <w:b/>
+          <w:sz w:val="24"/>
+          <w:szCs w:val="44"/>
+        </w:rPr>
+        <w:t xml:space="preserve">Pruebas </w:t>
+      </w:r>
+      <w:r>
+        <w:rPr>
+          <w:b/>
+          <w:sz w:val="24"/>
+          <w:szCs w:val="44"/>
+        </w:rPr>
+        <w:t>integración</w:t>
+      </w:r>
+      <w:r>
+        <w:rPr>
+          <w:b/>
+          <w:sz w:val="24"/>
+          <w:szCs w:val="44"/>
+        </w:rPr>
+        <w:t xml:space="preserve"> listar líneas</w:t>
+      </w:r>
+    </w:p>
+    <w:p>
+      <w:pPr>
+        <w:rPr>
+          <w:b/>
+          <w:sz w:val="24"/>
+          <w:szCs w:val="44"/>
+        </w:rPr>
+      </w:pPr>
+    </w:p>
+    <w:p>
+      <w:pPr>
+        <w:rPr>
+          <w:sz w:val="24"/>
+          <w:szCs w:val="44"/>
+        </w:rPr>
+      </w:pPr>
+      <w:r>
+        <w:rPr>
+          <w:sz w:val="24"/>
+          <w:szCs w:val="44"/>
+        </w:rPr>
+        <w:t>Supondremos que los casos</w:t>
+      </w:r>
+      <w:r>
+        <w:rPr>
+          <w:sz w:val="24"/>
+          <w:szCs w:val="44"/>
+        </w:rPr>
+        <w:t xml:space="preserve"> de prueba I1l.a</w:t>
+      </w:r>
+      <w:r>
+        <w:rPr>
+          <w:sz w:val="24"/>
+          <w:szCs w:val="44"/>
+        </w:rPr>
+        <w:t xml:space="preserve"> y</w:t>
+      </w:r>
+      <w:r>
+        <w:rPr>
+          <w:sz w:val="24"/>
+          <w:szCs w:val="44"/>
+        </w:rPr>
+        <w:t xml:space="preserve"> I1l.b</w:t>
+      </w:r>
+      <w:r>
+        <w:rPr>
+          <w:sz w:val="24"/>
+          <w:szCs w:val="44"/>
+        </w:rPr>
+        <w:t xml:space="preserve"> inician la aplicación por primera vez, ya que esta condición puede cambiar el comportamiento de la aplicación.</w:t>
+      </w:r>
+    </w:p>
+    <w:p>
+      <w:pPr>
+        <w:rPr>
+          <w:sz w:val="24"/>
+          <w:szCs w:val="44"/>
+        </w:rPr>
+      </w:pPr>
+    </w:p>
+    <w:p>
+      <w:pPr>
+        <w:rPr>
+          <w:sz w:val="24"/>
+          <w:szCs w:val="44"/>
+        </w:rPr>
+      </w:pPr>
+      <w:r>
+        <w:rPr>
+          <w:sz w:val="24"/>
+          <w:szCs w:val="44"/>
+        </w:rPr>
+        <w:t>I1l.a: Se accede a la aplicación por primera vez sin Internet--&gt;Se produce un error ya que no se pueden descargar las líneas, y se notifica.</w:t>
+      </w:r>
+    </w:p>
+    <w:p>
+      <w:pPr>
+        <w:rPr>
+          <w:sz w:val="24"/>
+          <w:szCs w:val="44"/>
+        </w:rPr>
+      </w:pPr>
+      <w:r>
+        <w:rPr>
+          <w:sz w:val="24"/>
+          <w:szCs w:val="44"/>
+        </w:rPr>
+        <w:t>I1l.b: Se accede a la aplicación por primera vez con Internet --&gt; Se descargan las líneas de la Internet y se muestran correctamente.</w:t>
+      </w:r>
+    </w:p>
+    <w:p>
+      <w:pPr>
+        <w:rPr>
+          <w:sz w:val="24"/>
+          <w:szCs w:val="44"/>
+        </w:rPr>
+      </w:pPr>
+      <w:r>
+        <w:rPr>
+          <w:sz w:val="24"/>
+          <w:szCs w:val="44"/>
+        </w:rPr>
+        <w:t xml:space="preserve">I1l.c: Se accede a la aplicación con Internet--&gt; Se descargan las líneas de la base de datos y se </w:t>
+      </w:r>
+      <w:r>
+        <w:rPr>
+          <w:sz w:val="24"/>
+          <w:szCs w:val="44"/>
+        </w:rPr>
+        <w:t>muestran correctamente.</w:t>
+      </w:r>
+    </w:p>
+    <w:p>
+      <w:pPr>
+        <w:rPr>
+          <w:b/>
+          <w:sz w:val="24"/>
+          <w:szCs w:val="44"/>
+        </w:rPr>
+      </w:pPr>
+      <w:r>
+        <w:rPr>
+          <w:sz w:val="24"/>
+          <w:szCs w:val="44"/>
+        </w:rPr>
+        <w:t>I1l.d:</w:t>
+      </w:r>
+      <w:r>
+        <w:rPr>
+          <w:sz w:val="24"/>
+          <w:szCs w:val="44"/>
+        </w:rPr>
+        <w:t xml:space="preserve"> </w:t>
+      </w:r>
+      <w:r>
+        <w:rPr>
+          <w:sz w:val="24"/>
+          <w:szCs w:val="44"/>
+        </w:rPr>
+        <w:t xml:space="preserve">Se accede </w:t>
+      </w:r>
+      <w:r>
+        <w:rPr>
+          <w:sz w:val="24"/>
+          <w:szCs w:val="44"/>
+        </w:rPr>
+        <w:t>a la aplicación sin Internet --&gt; Se descargan las líneas de la base de datos y se muestran correctamente.</w:t>
+      </w:r>
+    </w:p>
+    <w:p>
+      <w:pPr>
+        <w:rPr>
+          <w:sz w:val="24"/>
+          <w:szCs w:val="44"/>
+        </w:rPr>
+      </w:pPr>
+      <w:r>
+        <w:rPr>
+          <w:sz w:val="24"/>
+          <w:szCs w:val="44"/>
+        </w:rPr>
+        <w:t>I1l.e: Se recogen todas las líneas del JSON proporcionado por el Ayuntamiento de Santander--&gt; Se comprueba que el número de líneas</w:t>
+      </w:r>
+      <w:r>
+        <w:rPr>
+          <w:sz w:val="24"/>
+          <w:szCs w:val="44"/>
+        </w:rPr>
+        <w:t xml:space="preserve"> real</w:t>
+      </w:r>
+      <w:r>
+        <w:rPr>
+          <w:sz w:val="24"/>
+          <w:szCs w:val="44"/>
+        </w:rPr>
+        <w:t>=</w:t>
+      </w:r>
+      <w:r>
+        <w:rPr>
+          <w:sz w:val="24"/>
+          <w:szCs w:val="44"/>
+        </w:rPr>
+        <w:t xml:space="preserve"> número de líneas descargados</w:t>
       </w:r>
     </w:p>
     <w:p>
@@ -909,8 +825,279 @@
           <w:sz w:val="24"/>
           <w:szCs w:val="44"/>
         </w:rPr>
-        <w:t>//INSERCION EN BBDD</w:t>
-      </w:r>
+        <w:t xml:space="preserve">También se comprobará el correcto funcionamiento </w:t>
+      </w:r>
+      <w:proofErr w:type="gramStart"/>
+      <w:r>
+        <w:rPr>
+          <w:sz w:val="24"/>
+          <w:szCs w:val="44"/>
+        </w:rPr>
+        <w:t>de los método</w:t>
+      </w:r>
+      <w:proofErr w:type="gramEnd"/>
+      <w:r>
+        <w:rPr>
+          <w:sz w:val="24"/>
+          <w:szCs w:val="44"/>
+        </w:rPr>
+        <w:t xml:space="preserve"> de inserción que usamos para meter datos en la BBDD. En este caso </w:t>
+      </w:r>
+      <w:proofErr w:type="spellStart"/>
+      <w:r>
+        <w:rPr>
+          <w:sz w:val="24"/>
+          <w:szCs w:val="44"/>
+        </w:rPr>
+        <w:t>modificarLinea</w:t>
+      </w:r>
+      <w:proofErr w:type="spellEnd"/>
+      <w:r>
+        <w:rPr>
+          <w:sz w:val="24"/>
+          <w:szCs w:val="44"/>
+        </w:rPr>
+        <w:t xml:space="preserve"> y </w:t>
+      </w:r>
+      <w:proofErr w:type="spellStart"/>
+      <w:r>
+        <w:rPr>
+          <w:sz w:val="24"/>
+          <w:szCs w:val="44"/>
+        </w:rPr>
+        <w:t>modificarParada</w:t>
+      </w:r>
+      <w:proofErr w:type="spellEnd"/>
+      <w:r>
+        <w:rPr>
+          <w:sz w:val="24"/>
+          <w:szCs w:val="44"/>
+        </w:rPr>
+        <w:t>.</w:t>
+      </w:r>
+      <w:r>
+        <w:rPr>
+          <w:sz w:val="24"/>
+          <w:szCs w:val="44"/>
+        </w:rPr>
+        <w:t xml:space="preserve"> Tomaremos la base de datos inicialmente vacía.</w:t>
+      </w:r>
+    </w:p>
+    <w:p>
+      <w:pPr>
+        <w:rPr>
+          <w:sz w:val="24"/>
+          <w:szCs w:val="44"/>
+        </w:rPr>
+      </w:pPr>
+      <w:r>
+        <w:rPr>
+          <w:sz w:val="24"/>
+          <w:szCs w:val="44"/>
+        </w:rPr>
+        <w:t>Para ello haremos una serie de inserciones y posteriormente comprobaciones:</w:t>
+      </w:r>
+    </w:p>
+    <w:p>
+      <w:pPr>
+        <w:rPr>
+          <w:sz w:val="24"/>
+          <w:szCs w:val="44"/>
+        </w:rPr>
+      </w:pPr>
+      <w:r>
+        <w:rPr>
+          <w:sz w:val="24"/>
+          <w:szCs w:val="44"/>
+        </w:rPr>
+        <w:t>U3.a Insertar línea “Línea 25” con id=8 numero=”39”</w:t>
+      </w:r>
+      <w:r>
+        <w:rPr>
+          <w:sz w:val="24"/>
+          <w:szCs w:val="44"/>
+        </w:rPr>
+        <w:t xml:space="preserve"> identificador=10</w:t>
+      </w:r>
+    </w:p>
+    <w:p>
+      <w:pPr>
+        <w:rPr>
+          <w:sz w:val="24"/>
+          <w:szCs w:val="44"/>
+        </w:rPr>
+      </w:pPr>
+      <w:r>
+        <w:rPr>
+          <w:sz w:val="24"/>
+          <w:szCs w:val="44"/>
+        </w:rPr>
+        <w:t>U</w:t>
+      </w:r>
+      <w:proofErr w:type="gramStart"/>
+      <w:r>
+        <w:rPr>
+          <w:sz w:val="24"/>
+          <w:szCs w:val="44"/>
+        </w:rPr>
+        <w:t>3.b</w:t>
+      </w:r>
+      <w:proofErr w:type="gramEnd"/>
+      <w:r>
+        <w:rPr>
+          <w:sz w:val="24"/>
+          <w:szCs w:val="44"/>
+        </w:rPr>
+        <w:t xml:space="preserve"> Insertar línea “Línea 12” con id=4 numero=”25” identificador=14</w:t>
+      </w:r>
+    </w:p>
+    <w:p>
+      <w:pPr>
+        <w:rPr>
+          <w:sz w:val="24"/>
+          <w:szCs w:val="44"/>
+        </w:rPr>
+      </w:pPr>
+      <w:r>
+        <w:rPr>
+          <w:sz w:val="24"/>
+          <w:szCs w:val="44"/>
+        </w:rPr>
+        <w:t>U3.c Insertar línea “Línea 1” con id=1 número=”20” identificador=15</w:t>
+      </w:r>
+    </w:p>
+    <w:p>
+      <w:pPr>
+        <w:rPr>
+          <w:sz w:val="24"/>
+          <w:szCs w:val="44"/>
+        </w:rPr>
+      </w:pPr>
+      <w:r>
+        <w:rPr>
+          <w:sz w:val="24"/>
+          <w:szCs w:val="44"/>
+        </w:rPr>
+        <w:t>U</w:t>
+      </w:r>
+      <w:proofErr w:type="gramStart"/>
+      <w:r>
+        <w:rPr>
+          <w:sz w:val="24"/>
+          <w:szCs w:val="44"/>
+        </w:rPr>
+        <w:t>3.d</w:t>
+      </w:r>
+      <w:proofErr w:type="gramEnd"/>
+      <w:r>
+        <w:rPr>
+          <w:sz w:val="24"/>
+          <w:szCs w:val="44"/>
+        </w:rPr>
+        <w:t xml:space="preserve"> Buscar línea con id 8 --&gt; </w:t>
+      </w:r>
+      <w:r>
+        <w:rPr>
+          <w:sz w:val="24"/>
+          <w:szCs w:val="44"/>
+        </w:rPr>
+        <w:t xml:space="preserve"> Devuelve la línea 25 con identificador=10</w:t>
+      </w:r>
+    </w:p>
+    <w:p>
+      <w:pPr>
+        <w:rPr>
+          <w:sz w:val="24"/>
+          <w:szCs w:val="44"/>
+        </w:rPr>
+      </w:pPr>
+      <w:r>
+        <w:rPr>
+          <w:sz w:val="24"/>
+          <w:szCs w:val="44"/>
+        </w:rPr>
+        <w:lastRenderedPageBreak/>
+        <w:t>U</w:t>
+      </w:r>
+      <w:proofErr w:type="gramStart"/>
+      <w:r>
+        <w:rPr>
+          <w:sz w:val="24"/>
+          <w:szCs w:val="44"/>
+        </w:rPr>
+        <w:t>3.e</w:t>
+      </w:r>
+      <w:proofErr w:type="gramEnd"/>
+      <w:r>
+        <w:rPr>
+          <w:sz w:val="24"/>
+          <w:szCs w:val="44"/>
+        </w:rPr>
+        <w:t xml:space="preserve"> Buscar línea con id 9 --&gt; Devuelve error porque no hay ninguna línea con identificador 9 en la base de datos.</w:t>
+      </w:r>
+    </w:p>
+    <w:p>
+      <w:pPr>
+        <w:rPr>
+          <w:sz w:val="24"/>
+          <w:szCs w:val="44"/>
+        </w:rPr>
+      </w:pPr>
+      <w:r>
+        <w:rPr>
+          <w:sz w:val="24"/>
+          <w:szCs w:val="44"/>
+        </w:rPr>
+        <w:t>U</w:t>
+      </w:r>
+      <w:proofErr w:type="gramStart"/>
+      <w:r>
+        <w:rPr>
+          <w:sz w:val="24"/>
+          <w:szCs w:val="44"/>
+        </w:rPr>
+        <w:t>3.f</w:t>
+      </w:r>
+      <w:proofErr w:type="gramEnd"/>
+      <w:r>
+        <w:rPr>
+          <w:sz w:val="24"/>
+          <w:szCs w:val="44"/>
+        </w:rPr>
+        <w:t xml:space="preserve"> Buscar línea con id 4 --&gt; Devuelve la línea 12 con identificador=14</w:t>
+      </w:r>
+    </w:p>
+    <w:p>
+      <w:pPr>
+        <w:rPr>
+          <w:sz w:val="24"/>
+          <w:szCs w:val="44"/>
+        </w:rPr>
+      </w:pPr>
+    </w:p>
+    <w:p>
+      <w:pPr>
+        <w:rPr>
+          <w:sz w:val="24"/>
+          <w:szCs w:val="44"/>
+        </w:rPr>
+      </w:pPr>
+    </w:p>
+    <w:p>
+      <w:pPr>
+        <w:rPr>
+          <w:sz w:val="24"/>
+          <w:szCs w:val="44"/>
+        </w:rPr>
+      </w:pPr>
+    </w:p>
+    <w:p>
+      <w:pPr>
+        <w:rPr>
+          <w:sz w:val="24"/>
+          <w:szCs w:val="44"/>
+        </w:rPr>
+      </w:pPr>
     </w:p>
     <w:p>
       <w:pPr>
@@ -1949,7 +2136,7 @@
 </file>
 
 <file path=customXml/itemProps1.xml><?xml version="1.0" encoding="utf-8"?>
-<ds:datastoreItem xmlns:ds="http://schemas.openxmlformats.org/officeDocument/2006/customXml" ds:itemID="{D9847E50-D90C-4524-AD14-717A5E6A8B11}">
+<ds:datastoreItem xmlns:ds="http://schemas.openxmlformats.org/officeDocument/2006/customXml" ds:itemID="{286DDCDC-A13D-48CF-ABAE-A3A4DB40AA98}">
   <ds:schemaRefs>
     <ds:schemaRef ds:uri="http://schemas.openxmlformats.org/officeDocument/2006/bibliography"/>
   </ds:schemaRefs>

</xml_diff>